<commit_message>
fixed 1042 report template
</commit_message>
<xml_diff>
--- a/Experiment1/phy1042/Kelvinbridge_empty.docx
+++ b/Experiment1/phy1042/Kelvinbridge_empty.docx
@@ -1,6 +1,6 @@
 
 <file path=word/document.xml><?xml version="1.0" encoding="utf-8"?>
-<w:document xmlns:wpc="http://schemas.microsoft.com/office/word/2010/wordprocessingCanvas" xmlns:cx="http://schemas.microsoft.com/office/drawing/2014/chartex" xmlns:cx1="http://schemas.microsoft.com/office/drawing/2015/9/8/chartex" xmlns:cx2="http://schemas.microsoft.com/office/drawing/2015/10/21/chartex" xmlns:cx3="http://schemas.microsoft.com/office/drawing/2016/5/9/chartex" xmlns:cx4="http://schemas.microsoft.com/office/drawing/2016/5/10/chartex" xmlns:cx5="http://schemas.microsoft.com/office/drawing/2016/5/11/chartex" xmlns:cx6="http://schemas.microsoft.com/office/drawing/2016/5/12/chartex" xmlns:cx7="http://schemas.microsoft.com/office/drawing/2016/5/13/chartex" xmlns:cx8="http://schemas.microsoft.com/office/drawing/2016/5/14/chartex" xmlns:mc="http://schemas.openxmlformats.org/markup-compatibility/2006" xmlns:aink="http://schemas.microsoft.com/office/drawing/2016/ink" xmlns:am3d="http://schemas.microsoft.com/office/drawing/2017/model3d" xmlns:o="urn:schemas-microsoft-com:office:office" xmlns:r="http://schemas.openxmlformats.org/officeDocument/2006/relationships" xmlns:m="http://schemas.openxmlformats.org/officeDocument/2006/math" xmlns:v="urn:schemas-microsoft-com:vml" xmlns:wp14="http://schemas.microsoft.com/office/word/2010/wordprocessingDrawing" xmlns:wp="http://schemas.openxmlformats.org/drawingml/2006/wordprocessingDrawing" xmlns:w10="urn:schemas-microsoft-com:office:word" xmlns:w="http://schemas.openxmlformats.org/wordprocessingml/2006/main" xmlns:w14="http://schemas.microsoft.com/office/word/2010/wordml" xmlns:w15="http://schemas.microsoft.com/office/word/2012/wordml" xmlns:w16cex="http://schemas.microsoft.com/office/word/2018/wordml/cex" xmlns:w16cid="http://schemas.microsoft.com/office/word/2016/wordml/cid" xmlns:w16="http://schemas.microsoft.com/office/word/2018/wordml" xmlns:w16se="http://schemas.microsoft.com/office/word/2015/wordml/symex" xmlns:wpg="http://schemas.microsoft.com/office/word/2010/wordprocessingGroup" xmlns:wpi="http://schemas.microsoft.com/office/word/2010/wordprocessingInk" xmlns:wne="http://schemas.microsoft.com/office/word/2006/wordml" xmlns:wps="http://schemas.microsoft.com/office/word/2010/wordprocessingShape" mc:Ignorable="w14 w15 w16se w16cid w16 w16cex wp14">
+<w:document xmlns:wpc="http://schemas.microsoft.com/office/word/2010/wordprocessingCanvas" xmlns:cx="http://schemas.microsoft.com/office/drawing/2014/chartex" xmlns:cx1="http://schemas.microsoft.com/office/drawing/2015/9/8/chartex" xmlns:cx2="http://schemas.microsoft.com/office/drawing/2015/10/21/chartex" xmlns:cx3="http://schemas.microsoft.com/office/drawing/2016/5/9/chartex" xmlns:cx4="http://schemas.microsoft.com/office/drawing/2016/5/10/chartex" xmlns:cx5="http://schemas.microsoft.com/office/drawing/2016/5/11/chartex" xmlns:cx6="http://schemas.microsoft.com/office/drawing/2016/5/12/chartex" xmlns:cx7="http://schemas.microsoft.com/office/drawing/2016/5/13/chartex" xmlns:cx8="http://schemas.microsoft.com/office/drawing/2016/5/14/chartex" xmlns:mc="http://schemas.openxmlformats.org/markup-compatibility/2006" xmlns:aink="http://schemas.microsoft.com/office/drawing/2016/ink" xmlns:am3d="http://schemas.microsoft.com/office/drawing/2017/model3d" xmlns:o="urn:schemas-microsoft-com:office:office" xmlns:r="http://schemas.openxmlformats.org/officeDocument/2006/relationships" xmlns:m="http://schemas.openxmlformats.org/officeDocument/2006/math" xmlns:v="urn:schemas-microsoft-com:vml" xmlns:wp14="http://schemas.microsoft.com/office/word/2010/wordprocessingDrawing" xmlns:wp="http://schemas.openxmlformats.org/drawingml/2006/wordprocessingDrawing" xmlns:w10="urn:schemas-microsoft-com:office:word" xmlns:w="http://schemas.openxmlformats.org/wordprocessingml/2006/main" xmlns:w14="http://schemas.microsoft.com/office/word/2010/wordml" xmlns:w15="http://schemas.microsoft.com/office/word/2012/wordml" xmlns:w16cid="http://schemas.microsoft.com/office/word/2016/wordml/cid" xmlns:w16se="http://schemas.microsoft.com/office/word/2015/wordml/symex" xmlns:wpg="http://schemas.microsoft.com/office/word/2010/wordprocessingGroup" xmlns:wpi="http://schemas.microsoft.com/office/word/2010/wordprocessingInk" xmlns:wne="http://schemas.microsoft.com/office/word/2006/wordml" xmlns:wps="http://schemas.microsoft.com/office/word/2010/wordprocessingShape" mc:Ignorable="w14 w15 w16se w16cid wp14">
   <w:body>
     <w:p>
       <w:pPr>
@@ -8023,7 +8023,6 @@
       <w:pPr>
         <w:pStyle w:val="a0"/>
         <w:rPr>
-          <w:rFonts w:hint="eastAsia"/>
           <w:b/>
           <w:bCs/>
           <w:lang w:eastAsia="zh-CN"/>
@@ -8175,21 +8174,7 @@
             <w:rFonts w:ascii="Cambria Math" w:hAnsi="Cambria Math"/>
             <w:lang w:eastAsia="zh-CN"/>
           </w:rPr>
-          <m:t xml:space="preserve">     </m:t>
-        </m:r>
-        <m:r>
-          <w:rPr>
-            <w:rFonts w:ascii="Cambria Math" w:hAnsi="Cambria Math"/>
-            <w:lang w:eastAsia="zh-CN"/>
-          </w:rPr>
-          <m:t xml:space="preserve">    </m:t>
-        </m:r>
-        <m:r>
-          <w:rPr>
-            <w:rFonts w:ascii="Cambria Math" w:hAnsi="Cambria Math"/>
-            <w:lang w:eastAsia="zh-CN"/>
-          </w:rPr>
-          <m:t xml:space="preserve">  </m:t>
+          <m:t xml:space="preserve">           </m:t>
         </m:r>
         <m:sSub>
           <m:sSubPr>
@@ -8355,21 +8340,7 @@
             <w:rFonts w:ascii="Cambria Math" w:hAnsi="Cambria Math"/>
             <w:lang w:val="de-DE" w:eastAsia="zh-CN"/>
           </w:rPr>
-          <m:t xml:space="preserve">    </m:t>
-        </m:r>
-        <m:r>
-          <w:rPr>
-            <w:rFonts w:ascii="Cambria Math" w:hAnsi="Cambria Math"/>
-            <w:lang w:val="de-DE" w:eastAsia="zh-CN"/>
-          </w:rPr>
-          <m:t xml:space="preserve">  </m:t>
-        </m:r>
-        <m:r>
-          <w:rPr>
-            <w:rFonts w:ascii="Cambria Math" w:hAnsi="Cambria Math"/>
-            <w:lang w:val="de-DE" w:eastAsia="zh-CN"/>
-          </w:rPr>
-          <m:t xml:space="preserve">  </m:t>
+          <m:t xml:space="preserve">        </m:t>
         </m:r>
         <w:bookmarkStart w:id="2" w:name="OLE_LINK8"/>
         <w:bookmarkStart w:id="3" w:name="OLE_LINK7"/>
@@ -9927,7 +9898,24 @@
                 <w:szCs w:val="16"/>
                 <w:lang w:eastAsia="zh-CN"/>
               </w:rPr>
-              <w:t>R_avg -4#</w:t>
+              <w:t>R_avg</w:t>
+            </w:r>
+            <w:r>
+              <w:rPr>
+                <w:rFonts w:hint="eastAsia"/>
+                <w:sz w:val="16"/>
+                <w:szCs w:val="16"/>
+                <w:lang w:eastAsia="zh-CN"/>
+              </w:rPr>
+              <w:t>-</w:t>
+            </w:r>
+            <w:r>
+              <w:rPr>
+                <w:sz w:val="16"/>
+                <w:szCs w:val="16"/>
+                <w:lang w:eastAsia="zh-CN"/>
+              </w:rPr>
+              <w:t>4#</w:t>
             </w:r>
           </w:p>
         </w:tc>
@@ -9961,7 +9949,7 @@
                 <w:szCs w:val="16"/>
                 <w:lang w:eastAsia="zh-CN"/>
               </w:rPr>
-              <w:t>R_avg -5#</w:t>
+              <w:t>R_avg-5#</w:t>
             </w:r>
           </w:p>
         </w:tc>
@@ -9995,7 +9983,7 @@
                 <w:szCs w:val="16"/>
                 <w:lang w:eastAsia="zh-CN"/>
               </w:rPr>
-              <w:t>R_avg -6#</w:t>
+              <w:t>R_avg-6#</w:t>
             </w:r>
           </w:p>
         </w:tc>
@@ -10029,7 +10017,7 @@
                 <w:szCs w:val="16"/>
                 <w:lang w:eastAsia="zh-CN"/>
               </w:rPr>
-              <w:t>R_avg -7#</w:t>
+              <w:t>R_avg-7#</w:t>
             </w:r>
           </w:p>
         </w:tc>
@@ -10063,7 +10051,7 @@
                 <w:szCs w:val="16"/>
                 <w:lang w:eastAsia="zh-CN"/>
               </w:rPr>
-              <w:t>R_avg -8#</w:t>
+              <w:t>R_avg-8#</w:t>
             </w:r>
           </w:p>
         </w:tc>
@@ -10333,7 +10321,7 @@
                 <w:szCs w:val="16"/>
                 <w:lang w:eastAsia="zh-CN"/>
               </w:rPr>
-              <w:t>R_x -2#</w:t>
+              <w:t>R_x-2#</w:t>
             </w:r>
           </w:p>
         </w:tc>
@@ -10366,7 +10354,24 @@
                 <w:szCs w:val="16"/>
                 <w:lang w:eastAsia="zh-CN"/>
               </w:rPr>
-              <w:t>R-_x 3#</w:t>
+              <w:t>R_x</w:t>
+            </w:r>
+            <w:r>
+              <w:rPr>
+                <w:rFonts w:hint="eastAsia"/>
+                <w:sz w:val="16"/>
+                <w:szCs w:val="16"/>
+                <w:lang w:eastAsia="zh-CN"/>
+              </w:rPr>
+              <w:t>-</w:t>
+            </w:r>
+            <w:r>
+              <w:rPr>
+                <w:sz w:val="16"/>
+                <w:szCs w:val="16"/>
+                <w:lang w:eastAsia="zh-CN"/>
+              </w:rPr>
+              <w:t>3#</w:t>
             </w:r>
           </w:p>
         </w:tc>
@@ -10399,7 +10404,7 @@
                 <w:szCs w:val="16"/>
                 <w:lang w:eastAsia="zh-CN"/>
               </w:rPr>
-              <w:t>R_x -4#</w:t>
+              <w:t>R_x-4#</w:t>
             </w:r>
           </w:p>
         </w:tc>
@@ -10432,7 +10437,7 @@
                 <w:szCs w:val="16"/>
                 <w:lang w:eastAsia="zh-CN"/>
               </w:rPr>
-              <w:t>R_x -5#</w:t>
+              <w:t>R_x-5#</w:t>
             </w:r>
           </w:p>
         </w:tc>
@@ -10465,7 +10470,7 @@
                 <w:szCs w:val="16"/>
                 <w:lang w:eastAsia="zh-CN"/>
               </w:rPr>
-              <w:t>R_x -6#</w:t>
+              <w:t>R_x-6#</w:t>
             </w:r>
           </w:p>
         </w:tc>
@@ -10498,7 +10503,7 @@
                 <w:szCs w:val="16"/>
                 <w:lang w:eastAsia="zh-CN"/>
               </w:rPr>
-              <w:t>R_x -7#</w:t>
+              <w:t>R_x-7#</w:t>
             </w:r>
           </w:p>
         </w:tc>
@@ -10531,7 +10536,7 @@
                 <w:szCs w:val="16"/>
                 <w:lang w:eastAsia="zh-CN"/>
               </w:rPr>
-              <w:t>R_x -8#</w:t>
+              <w:t>R_x-8#</w:t>
             </w:r>
           </w:p>
         </w:tc>
@@ -11152,7 +11157,6 @@
       <w:pPr>
         <w:pStyle w:val="a0"/>
         <w:rPr>
-          <w:rFonts w:hint="eastAsia"/>
           <w:lang w:eastAsia="zh-CN"/>
         </w:rPr>
       </w:pPr>
@@ -11239,6 +11243,8 @@
         </w:rPr>
         <w:t>电阻率计算：</w:t>
       </w:r>
+      <w:bookmarkStart w:id="4" w:name="_GoBack"/>
+      <w:bookmarkEnd w:id="4"/>
     </w:p>
     <w:p>
       <w:pPr>
@@ -11248,169 +11254,171 @@
           <w:szCs w:val="21"/>
         </w:rPr>
       </w:pPr>
-      <m:oMathPara>
-        <m:oMath>
-          <m:bar>
-            <m:barPr>
-              <m:pos m:val="top"/>
-              <m:ctrlPr>
-                <w:rPr>
-                  <w:rFonts w:ascii="Cambria Math" w:hAnsi="Cambria Math"/>
-                  <w:sz w:val="21"/>
-                  <w:szCs w:val="21"/>
-                </w:rPr>
-              </m:ctrlPr>
-            </m:barPr>
-            <m:e>
-              <m:r>
-                <w:rPr>
-                  <w:rFonts w:ascii="Cambria Math" w:hAnsi="Cambria Math"/>
-                  <w:sz w:val="21"/>
-                  <w:szCs w:val="21"/>
-                </w:rPr>
-                <m:t>D</m:t>
-              </m:r>
-            </m:e>
-          </m:bar>
-          <m:r>
-            <w:rPr>
-              <w:rFonts w:ascii="Cambria Math" w:hAnsi="Cambria Math"/>
-              <w:sz w:val="21"/>
-              <w:szCs w:val="21"/>
-            </w:rPr>
-            <m:t>=</m:t>
-          </m:r>
-          <m:f>
-            <m:fPr>
-              <m:ctrlPr>
-                <w:rPr>
-                  <w:rFonts w:ascii="Cambria Math" w:hAnsi="Cambria Math"/>
-                  <w:sz w:val="21"/>
-                  <w:szCs w:val="21"/>
-                </w:rPr>
-              </m:ctrlPr>
-            </m:fPr>
-            <m:num>
-              <m:nary>
-                <m:naryPr>
-                  <m:chr m:val="∑"/>
-                  <m:limLoc m:val="undOvr"/>
-                  <m:ctrlPr>
-                    <w:rPr>
-                      <w:rFonts w:ascii="Cambria Math" w:hAnsi="Cambria Math"/>
-                      <w:sz w:val="21"/>
-                      <w:szCs w:val="21"/>
-                    </w:rPr>
-                  </m:ctrlPr>
-                </m:naryPr>
-                <m:sub>
-                  <m:r>
-                    <w:rPr>
-                      <w:rFonts w:ascii="Cambria Math" w:hAnsi="Cambria Math"/>
-                      <w:sz w:val="21"/>
-                      <w:szCs w:val="21"/>
-                    </w:rPr>
-                    <m:t>i</m:t>
-                  </m:r>
-                  <m:r>
-                    <w:rPr>
-                      <w:rFonts w:ascii="Cambria Math" w:hAnsi="Cambria Math"/>
-                      <w:sz w:val="21"/>
-                      <w:szCs w:val="21"/>
-                    </w:rPr>
-                    <m:t>=1</m:t>
-                  </m:r>
-                </m:sub>
-                <m:sup>
-                  <m:r>
-                    <w:rPr>
-                      <w:rFonts w:ascii="Cambria Math" w:hAnsi="Cambria Math"/>
-                      <w:sz w:val="21"/>
-                      <w:szCs w:val="21"/>
-                    </w:rPr>
-                    <m:t>8</m:t>
-                  </m:r>
-                </m:sup>
-                <m:e>
-                  <m:sSub>
-                    <m:sSubPr>
-                      <m:ctrlPr>
-                        <w:rPr>
-                          <w:rFonts w:ascii="Cambria Math" w:hAnsi="Cambria Math"/>
-                          <w:sz w:val="21"/>
-                          <w:szCs w:val="21"/>
-                        </w:rPr>
-                      </m:ctrlPr>
-                    </m:sSubPr>
-                    <m:e>
-                      <m:r>
-                        <w:rPr>
-                          <w:rFonts w:ascii="Cambria Math" w:hAnsi="Cambria Math"/>
-                          <w:sz w:val="21"/>
-                          <w:szCs w:val="21"/>
-                        </w:rPr>
-                        <m:t>D</m:t>
-                      </m:r>
-                    </m:e>
-                    <m:sub>
-                      <m:r>
-                        <w:rPr>
-                          <w:rFonts w:ascii="Cambria Math" w:hAnsi="Cambria Math"/>
-                          <w:sz w:val="21"/>
-                          <w:szCs w:val="21"/>
-                        </w:rPr>
-                        <m:t>i</m:t>
-                      </m:r>
-                    </m:sub>
-                  </m:sSub>
-                </m:e>
-              </m:nary>
-            </m:num>
-            <m:den>
-              <m:r>
-                <w:rPr>
-                  <w:rFonts w:ascii="Cambria Math" w:hAnsi="Cambria Math"/>
-                  <w:sz w:val="21"/>
-                  <w:szCs w:val="21"/>
-                </w:rPr>
-                <m:t>8</m:t>
-              </m:r>
-            </m:den>
-          </m:f>
-          <m:r>
-            <w:rPr>
-              <w:rFonts w:ascii="Cambria Math" w:hAnsi="Cambria Math"/>
-              <w:sz w:val="21"/>
-              <w:szCs w:val="21"/>
-            </w:rPr>
-            <m:t>=#</m:t>
-          </m:r>
-          <m:r>
-            <w:rPr>
-              <w:rFonts w:ascii="Cambria Math" w:hAnsi="Cambria Math"/>
-              <w:sz w:val="21"/>
-              <w:szCs w:val="21"/>
-            </w:rPr>
-            <m:t>D</m:t>
-          </m:r>
-          <m:r>
-            <w:rPr>
-              <w:rFonts w:ascii="Cambria Math" w:hAnsi="Cambria Math"/>
-              <w:sz w:val="21"/>
-              <w:szCs w:val="21"/>
-            </w:rPr>
-            <m:t xml:space="preserve">#  </m:t>
-          </m:r>
-          <m:r>
-            <w:rPr>
-              <w:rFonts w:ascii="Cambria Math" w:hAnsi="Cambria Math"/>
-              <w:sz w:val="21"/>
-              <w:szCs w:val="21"/>
-            </w:rPr>
-            <m:t>mm</m:t>
-          </m:r>
-        </m:oMath>
-      </m:oMathPara>
+      <m:oMath>
+        <m:bar>
+          <m:barPr>
+            <m:pos m:val="top"/>
+            <m:ctrlPr>
+              <w:rPr>
+                <w:rFonts w:ascii="Cambria Math" w:hAnsi="Cambria Math"/>
+                <w:sz w:val="21"/>
+                <w:szCs w:val="21"/>
+              </w:rPr>
+            </m:ctrlPr>
+          </m:barPr>
+          <m:e>
+            <m:r>
+              <w:rPr>
+                <w:rFonts w:ascii="Cambria Math" w:hAnsi="Cambria Math"/>
+                <w:sz w:val="21"/>
+                <w:szCs w:val="21"/>
+              </w:rPr>
+              <m:t>D</m:t>
+            </m:r>
+          </m:e>
+        </m:bar>
+        <m:r>
+          <w:rPr>
+            <w:rFonts w:ascii="Cambria Math" w:hAnsi="Cambria Math"/>
+            <w:sz w:val="21"/>
+            <w:szCs w:val="21"/>
+          </w:rPr>
+          <m:t>=</m:t>
+        </m:r>
+        <m:f>
+          <m:fPr>
+            <m:ctrlPr>
+              <w:rPr>
+                <w:rFonts w:ascii="Cambria Math" w:hAnsi="Cambria Math"/>
+                <w:sz w:val="21"/>
+                <w:szCs w:val="21"/>
+              </w:rPr>
+            </m:ctrlPr>
+          </m:fPr>
+          <m:num>
+            <m:nary>
+              <m:naryPr>
+                <m:chr m:val="∑"/>
+                <m:limLoc m:val="undOvr"/>
+                <m:ctrlPr>
+                  <w:rPr>
+                    <w:rFonts w:ascii="Cambria Math" w:hAnsi="Cambria Math"/>
+                    <w:sz w:val="21"/>
+                    <w:szCs w:val="21"/>
+                  </w:rPr>
+                </m:ctrlPr>
+              </m:naryPr>
+              <m:sub>
+                <m:r>
+                  <w:rPr>
+                    <w:rFonts w:ascii="Cambria Math" w:hAnsi="Cambria Math"/>
+                    <w:sz w:val="21"/>
+                    <w:szCs w:val="21"/>
+                  </w:rPr>
+                  <m:t>i=1</m:t>
+                </m:r>
+              </m:sub>
+              <m:sup>
+                <m:r>
+                  <w:rPr>
+                    <w:rFonts w:ascii="Cambria Math" w:hAnsi="Cambria Math"/>
+                    <w:sz w:val="21"/>
+                    <w:szCs w:val="21"/>
+                  </w:rPr>
+                  <m:t>8</m:t>
+                </m:r>
+              </m:sup>
+              <m:e>
+                <m:sSub>
+                  <m:sSubPr>
+                    <m:ctrlPr>
+                      <w:rPr>
+                        <w:rFonts w:ascii="Cambria Math" w:hAnsi="Cambria Math"/>
+                        <w:sz w:val="21"/>
+                        <w:szCs w:val="21"/>
+                      </w:rPr>
+                    </m:ctrlPr>
+                  </m:sSubPr>
+                  <m:e>
+                    <m:r>
+                      <w:rPr>
+                        <w:rFonts w:ascii="Cambria Math" w:hAnsi="Cambria Math"/>
+                        <w:sz w:val="21"/>
+                        <w:szCs w:val="21"/>
+                      </w:rPr>
+                      <m:t>D</m:t>
+                    </m:r>
+                  </m:e>
+                  <m:sub>
+                    <m:r>
+                      <w:rPr>
+                        <w:rFonts w:ascii="Cambria Math" w:hAnsi="Cambria Math"/>
+                        <w:sz w:val="21"/>
+                        <w:szCs w:val="21"/>
+                      </w:rPr>
+                      <m:t>i</m:t>
+                    </m:r>
+                  </m:sub>
+                </m:sSub>
+              </m:e>
+            </m:nary>
+          </m:num>
+          <m:den>
+            <m:r>
+              <w:rPr>
+                <w:rFonts w:ascii="Cambria Math" w:hAnsi="Cambria Math"/>
+                <w:sz w:val="21"/>
+                <w:szCs w:val="21"/>
+              </w:rPr>
+              <m:t>8</m:t>
+            </m:r>
+          </m:den>
+        </m:f>
+        <m:r>
+          <w:rPr>
+            <w:rFonts w:ascii="Cambria Math" w:hAnsi="Cambria Math"/>
+            <w:sz w:val="21"/>
+            <w:szCs w:val="21"/>
+          </w:rPr>
+          <m:t>=</m:t>
+        </m:r>
+      </m:oMath>
+      <w:r>
+        <w:rPr>
+          <w:rFonts w:hint="eastAsia"/>
+          <w:sz w:val="21"/>
+          <w:szCs w:val="21"/>
+          <w:lang w:eastAsia="zh-CN"/>
+        </w:rPr>
+        <w:t xml:space="preserve"> </w:t>
+      </w:r>
+      <w:r>
+        <w:rPr>
+          <w:sz w:val="21"/>
+          <w:szCs w:val="21"/>
+        </w:rPr>
+        <w:t>#D#</w:t>
+      </w:r>
+      <w:r>
+        <w:rPr>
+          <w:sz w:val="21"/>
+          <w:szCs w:val="21"/>
+        </w:rPr>
+        <w:t xml:space="preserve"> </w:t>
+      </w:r>
+      <m:oMath>
+        <m:r>
+          <m:rPr>
+            <m:nor/>
+          </m:rPr>
+          <w:rPr>
+            <w:rFonts w:ascii="Cambria Math" w:hAnsi="Cambria Math"/>
+            <w:sz w:val="21"/>
+            <w:szCs w:val="21"/>
+          </w:rPr>
+          <m:t>mm</m:t>
+        </m:r>
+      </m:oMath>
     </w:p>
     <w:p>
       <w:pPr>
@@ -11459,63 +11467,7 @@
               <w:sz w:val="21"/>
               <w:szCs w:val="21"/>
             </w:rPr>
-            <m:t>=</m:t>
-          </m:r>
-          <m:r>
-            <w:rPr>
-              <w:rFonts w:ascii="Cambria Math" w:hAnsi="Cambria Math"/>
-              <w:sz w:val="21"/>
-              <w:szCs w:val="21"/>
-            </w:rPr>
-            <m:t>ρl</m:t>
-          </m:r>
-          <m:r>
-            <w:rPr>
-              <w:rFonts w:ascii="Cambria Math" w:hAnsi="Cambria Math"/>
-              <w:sz w:val="21"/>
-              <w:szCs w:val="21"/>
-            </w:rPr>
-            <m:t>/</m:t>
-          </m:r>
-          <m:r>
-            <w:rPr>
-              <w:rFonts w:ascii="Cambria Math" w:hAnsi="Cambria Math"/>
-              <w:sz w:val="21"/>
-              <w:szCs w:val="21"/>
-            </w:rPr>
-            <m:t>s</m:t>
-          </m:r>
-          <m:r>
-            <w:rPr>
-              <w:rFonts w:ascii="Cambria Math" w:hAnsi="Cambria Math"/>
-              <w:sz w:val="21"/>
-              <w:szCs w:val="21"/>
-            </w:rPr>
-            <m:t>=4</m:t>
-          </m:r>
-          <m:r>
-            <w:rPr>
-              <w:rFonts w:ascii="Cambria Math" w:hAnsi="Cambria Math"/>
-              <w:sz w:val="21"/>
-              <w:szCs w:val="21"/>
-            </w:rPr>
-            <m:t>ρl</m:t>
-          </m:r>
-          <m:r>
-            <w:rPr>
-              <w:rFonts w:ascii="Cambria Math" w:hAnsi="Cambria Math"/>
-              <w:sz w:val="21"/>
-              <w:szCs w:val="21"/>
-            </w:rPr>
-            <m:t>/</m:t>
-          </m:r>
-          <m:r>
-            <w:rPr>
-              <w:rFonts w:ascii="Cambria Math" w:hAnsi="Cambria Math"/>
-              <w:sz w:val="21"/>
-              <w:szCs w:val="21"/>
-            </w:rPr>
-            <m:t>π</m:t>
+            <m:t>=ρl/s=4ρl/π</m:t>
           </m:r>
           <m:sSup>
             <m:sSupPr>
@@ -11609,16 +11561,7 @@
             <w:szCs w:val="21"/>
             <w:lang w:eastAsia="zh-CN"/>
           </w:rPr>
-          <m:t>,</m:t>
-        </m:r>
-        <m:r>
-          <w:rPr>
-            <w:rFonts w:ascii="Cambria Math" w:hAnsi="Cambria Math"/>
-            <w:sz w:val="21"/>
-            <w:szCs w:val="21"/>
-            <w:lang w:eastAsia="zh-CN"/>
-          </w:rPr>
-          <m:t>l</m:t>
+          <m:t>,l</m:t>
         </m:r>
       </m:oMath>
       <w:r>
@@ -11646,43 +11589,7 @@
             <w:szCs w:val="21"/>
             <w:lang w:eastAsia="zh-CN"/>
           </w:rPr>
-          <m:t>y</m:t>
-        </m:r>
-        <m:r>
-          <w:rPr>
-            <w:rFonts w:ascii="Cambria Math" w:hAnsi="Cambria Math"/>
-            <w:sz w:val="21"/>
-            <w:szCs w:val="21"/>
-            <w:lang w:eastAsia="zh-CN"/>
-          </w:rPr>
-          <m:t>=</m:t>
-        </m:r>
-        <m:r>
-          <w:rPr>
-            <w:rFonts w:ascii="Cambria Math" w:hAnsi="Cambria Math"/>
-            <w:sz w:val="21"/>
-            <w:szCs w:val="21"/>
-            <w:lang w:eastAsia="zh-CN"/>
-          </w:rPr>
-          <m:t>a</m:t>
-        </m:r>
-        <m:r>
-          <w:rPr>
-            <w:rFonts w:ascii="Cambria Math" w:hAnsi="Cambria Math"/>
-            <w:sz w:val="21"/>
-            <w:szCs w:val="21"/>
-            <w:lang w:eastAsia="zh-CN"/>
-          </w:rPr>
-          <m:t>+</m:t>
-        </m:r>
-        <m:r>
-          <w:rPr>
-            <w:rFonts w:ascii="Cambria Math" w:hAnsi="Cambria Math"/>
-            <w:sz w:val="21"/>
-            <w:szCs w:val="21"/>
-            <w:lang w:eastAsia="zh-CN"/>
-          </w:rPr>
-          <m:t>bx</m:t>
+          <m:t>y=a+bx</m:t>
         </m:r>
       </m:oMath>
     </w:p>
@@ -11694,77 +11601,7 @@
           <w:szCs w:val="21"/>
         </w:rPr>
       </w:pPr>
-      <w:bookmarkStart w:id="4" w:name="1"/>
-      <w:r>
-        <w:rPr>
-          <w:rFonts w:hint="eastAsia"/>
-          <w:sz w:val="21"/>
-          <w:szCs w:val="21"/>
-          <w:lang w:eastAsia="zh-CN"/>
-        </w:rPr>
-        <w:t xml:space="preserve"> </w:t>
-      </w:r>
-      <w:bookmarkEnd w:id="4"/>
-      <m:oMath>
-        <m:r>
-          <w:rPr>
-            <w:rFonts w:ascii="Cambria Math" w:hAnsi="Cambria Math"/>
-            <w:sz w:val="21"/>
-            <w:szCs w:val="21"/>
-          </w:rPr>
-          <m:t>b</m:t>
-        </m:r>
-        <m:r>
-          <w:rPr>
-            <w:rFonts w:ascii="Cambria Math" w:hAnsi="Cambria Math"/>
-            <w:sz w:val="21"/>
-            <w:szCs w:val="21"/>
-          </w:rPr>
-          <m:t xml:space="preserve"> </m:t>
-        </m:r>
-      </m:oMath>
-      <w:r>
-        <w:rPr>
-          <w:rFonts w:hint="eastAsia"/>
-          <w:sz w:val="21"/>
-          <w:szCs w:val="21"/>
-        </w:rPr>
-        <w:t>=</w:t>
-      </w:r>
-      <w:r>
-        <w:rPr>
-          <w:sz w:val="21"/>
-          <w:szCs w:val="21"/>
-        </w:rPr>
-        <w:t xml:space="preserve"> #b#</w:t>
-      </w:r>
-      <w:r>
-        <w:rPr>
-          <w:rFonts w:hint="eastAsia"/>
-          <w:sz w:val="21"/>
-          <w:szCs w:val="21"/>
-          <w:lang w:eastAsia="zh-CN"/>
-        </w:rPr>
-        <w:t>，</w:t>
-      </w:r>
-      <w:bookmarkStart w:id="5" w:name="2"/>
-      <w:r>
-        <w:rPr>
-          <w:rFonts w:hint="eastAsia"/>
-          <w:sz w:val="21"/>
-          <w:szCs w:val="21"/>
-          <w:lang w:eastAsia="zh-CN"/>
-        </w:rPr>
-        <w:t>r</w:t>
-      </w:r>
-      <w:r>
-        <w:rPr>
-          <w:sz w:val="21"/>
-          <w:szCs w:val="21"/>
-          <w:lang w:eastAsia="zh-CN"/>
-        </w:rPr>
-        <w:t xml:space="preserve"> = #r# ,  </w:t>
-      </w:r>
+      <w:bookmarkStart w:id="5" w:name="1"/>
       <w:r>
         <w:rPr>
           <w:rFonts w:hint="eastAsia"/>
@@ -11782,15 +11619,69 @@
             <w:sz w:val="21"/>
             <w:szCs w:val="21"/>
           </w:rPr>
-          <m:t>ρ</m:t>
+          <m:t xml:space="preserve">b </m:t>
         </m:r>
+      </m:oMath>
+      <w:r>
+        <w:rPr>
+          <w:rFonts w:hint="eastAsia"/>
+          <w:sz w:val="21"/>
+          <w:szCs w:val="21"/>
+        </w:rPr>
+        <w:t>=</w:t>
+      </w:r>
+      <w:r>
+        <w:rPr>
+          <w:sz w:val="21"/>
+          <w:szCs w:val="21"/>
+        </w:rPr>
+        <w:t xml:space="preserve"> #b#</w:t>
+      </w:r>
+      <w:r>
+        <w:rPr>
+          <w:rFonts w:hint="eastAsia"/>
+          <w:sz w:val="21"/>
+          <w:szCs w:val="21"/>
+          <w:lang w:eastAsia="zh-CN"/>
+        </w:rPr>
+        <w:t>，</w:t>
+      </w:r>
+      <w:bookmarkStart w:id="6" w:name="2"/>
+      <w:r>
+        <w:rPr>
+          <w:rFonts w:hint="eastAsia"/>
+          <w:sz w:val="21"/>
+          <w:szCs w:val="21"/>
+          <w:lang w:eastAsia="zh-CN"/>
+        </w:rPr>
+        <w:t>r</w:t>
+      </w:r>
+      <w:r>
+        <w:rPr>
+          <w:sz w:val="21"/>
+          <w:szCs w:val="21"/>
+          <w:lang w:eastAsia="zh-CN"/>
+        </w:rPr>
+        <w:t xml:space="preserve"> = #r# ,  </w:t>
+      </w:r>
+      <w:r>
+        <w:rPr>
+          <w:rFonts w:hint="eastAsia"/>
+          <w:sz w:val="21"/>
+          <w:szCs w:val="21"/>
+          <w:lang w:eastAsia="zh-CN"/>
+        </w:rPr>
+        <w:t xml:space="preserve"> </w:t>
+      </w:r>
+      <w:bookmarkEnd w:id="6"/>
+      <m:oMath>
         <m:r>
           <w:rPr>
             <w:rFonts w:ascii="Cambria Math" w:hAnsi="Cambria Math"/>
             <w:sz w:val="21"/>
             <w:szCs w:val="21"/>
           </w:rPr>
-          <m:t>=</m:t>
+          <m:t>ρ=</m:t>
         </m:r>
         <m:f>
           <m:fPr>
@@ -11911,7 +11802,7 @@
         </w:rPr>
         <w:t>不确定度计算</w:t>
       </w:r>
-      <w:bookmarkStart w:id="6" w:name="3"/>
+      <w:bookmarkStart w:id="7" w:name="3"/>
       <w:r>
         <w:rPr>
           <w:rFonts w:hint="eastAsia"/>
@@ -11991,16 +11882,7 @@
             <w:szCs w:val="21"/>
             <w:lang w:eastAsia="zh-CN"/>
           </w:rPr>
-          <m:t>=</m:t>
-        </m:r>
-        <m:r>
-          <w:rPr>
-            <w:rFonts w:ascii="Cambria Math" w:hAnsi="Cambria Math"/>
-            <w:sz w:val="21"/>
-            <w:szCs w:val="21"/>
-            <w:lang w:eastAsia="zh-CN"/>
-          </w:rPr>
-          <m:t>b</m:t>
+          <m:t>=b</m:t>
         </m:r>
         <m:rad>
           <m:radPr>
@@ -12091,16 +11973,7 @@
                     <w:szCs w:val="21"/>
                     <w:lang w:eastAsia="zh-CN"/>
                   </w:rPr>
-                  <m:t>-</m:t>
-                </m:r>
-                <m:r>
-                  <w:rPr>
-                    <w:rFonts w:ascii="Cambria Math" w:hAnsi="Cambria Math"/>
-                    <w:sz w:val="21"/>
-                    <w:szCs w:val="21"/>
-                    <w:lang w:eastAsia="zh-CN"/>
-                  </w:rPr>
-                  <m:t>1</m:t>
+                  <m:t>-1</m:t>
                 </m:r>
               </m:num>
               <m:den>
@@ -12111,25 +11984,7 @@
                     <w:szCs w:val="21"/>
                     <w:lang w:eastAsia="zh-CN"/>
                   </w:rPr>
-                  <m:t>k</m:t>
-                </m:r>
-                <m:r>
-                  <w:rPr>
-                    <w:rFonts w:ascii="Cambria Math" w:hAnsi="Cambria Math"/>
-                    <w:sz w:val="21"/>
-                    <w:szCs w:val="21"/>
-                    <w:lang w:eastAsia="zh-CN"/>
-                  </w:rPr>
-                  <m:t>-</m:t>
-                </m:r>
-                <m:r>
-                  <w:rPr>
-                    <w:rFonts w:ascii="Cambria Math" w:hAnsi="Cambria Math"/>
-                    <w:sz w:val="21"/>
-                    <w:szCs w:val="21"/>
-                    <w:lang w:eastAsia="zh-CN"/>
-                  </w:rPr>
-                  <m:t>2</m:t>
+                  <m:t>k-2</m:t>
                 </m:r>
               </m:den>
             </m:f>
@@ -12212,7 +12067,7 @@
         </w:rPr>
         <w:t>的不确定度</w:t>
       </w:r>
-      <w:bookmarkEnd w:id="6"/>
+      <w:bookmarkEnd w:id="7"/>
     </w:p>
     <w:p>
       <w:pPr>
@@ -12436,23 +12291,7 @@
                         <w:sz w:val="21"/>
                         <w:szCs w:val="21"/>
                       </w:rPr>
-                      <m:t>k</m:t>
-                    </m:r>
-                    <m:r>
-                      <w:rPr>
-                        <w:rFonts w:ascii="Cambria Math" w:hAnsi="Cambria Math"/>
-                        <w:sz w:val="21"/>
-                        <w:szCs w:val="21"/>
-                      </w:rPr>
-                      <m:t>-</m:t>
-                    </m:r>
-                    <m:r>
-                      <w:rPr>
-                        <w:rFonts w:ascii="Cambria Math" w:hAnsi="Cambria Math"/>
-                        <w:sz w:val="21"/>
-                        <w:szCs w:val="21"/>
-                      </w:rPr>
-                      <m:t>1</m:t>
+                      <m:t>k-1</m:t>
                     </m:r>
                   </m:e>
                 </m:d>
@@ -13260,25 +13099,7 @@
             <w:szCs w:val="21"/>
             <w:lang w:eastAsia="zh-CN"/>
           </w:rPr>
-          <m:t>=</m:t>
-        </m:r>
-        <m:r>
-          <w:rPr>
-            <w:rFonts w:ascii="Cambria Math" w:hAnsi="Cambria Math"/>
-            <w:sz w:val="21"/>
-            <w:szCs w:val="21"/>
-            <w:lang w:eastAsia="zh-CN"/>
-          </w:rPr>
-          <m:t>ρ</m:t>
-        </m:r>
-        <m:r>
-          <w:rPr>
-            <w:rFonts w:ascii="Cambria Math" w:hAnsi="Cambria Math"/>
-            <w:sz w:val="21"/>
-            <w:szCs w:val="21"/>
-            <w:lang w:eastAsia="zh-CN"/>
-          </w:rPr>
-          <m:t>⋅</m:t>
+          <m:t>=ρ⋅</m:t>
         </m:r>
         <m:f>
           <m:fPr>
@@ -13394,19 +13215,7 @@
             <w:szCs w:val="21"/>
             <w:lang w:eastAsia="zh-CN"/>
           </w:rPr>
-          <m:t>∙</m:t>
-        </m:r>
-        <m:r>
-          <m:rPr>
-            <m:sty m:val="p"/>
-          </m:rPr>
-          <w:rPr>
-            <w:rFonts w:ascii="Cambria Math" w:hAnsi="Cambria Math"/>
-            <w:sz w:val="21"/>
-            <w:szCs w:val="21"/>
-            <w:lang w:eastAsia="zh-CN"/>
-          </w:rPr>
-          <m:t>m</m:t>
+          <m:t>∙m</m:t>
         </m:r>
       </m:oMath>
     </w:p>
@@ -13466,52 +13275,7 @@
             <w:szCs w:val="21"/>
             <w:lang w:eastAsia="zh-CN"/>
           </w:rPr>
-          <m:t>ρ</m:t>
-        </m:r>
-        <m:r>
-          <w:rPr>
-            <w:rFonts w:ascii="Cambria Math" w:hAnsi="Cambria Math"/>
-            <w:sz w:val="21"/>
-            <w:szCs w:val="21"/>
-            <w:lang w:eastAsia="zh-CN"/>
-          </w:rPr>
-          <m:t>+</m:t>
-        </m:r>
-        <m:r>
-          <w:rPr>
-            <w:rFonts w:ascii="Cambria Math" w:hAnsi="Cambria Math"/>
-            <w:sz w:val="21"/>
-            <w:szCs w:val="21"/>
-            <w:lang w:eastAsia="zh-CN"/>
-          </w:rPr>
-          <m:t>u</m:t>
-        </m:r>
-        <m:r>
-          <w:rPr>
-            <w:rFonts w:ascii="Cambria Math" w:hAnsi="Cambria Math"/>
-            <w:sz w:val="21"/>
-            <w:szCs w:val="21"/>
-            <w:lang w:eastAsia="zh-CN"/>
-          </w:rPr>
-          <m:t>(</m:t>
-        </m:r>
-        <m:r>
-          <w:rPr>
-            <w:rFonts w:ascii="Cambria Math" w:hAnsi="Cambria Math"/>
-            <w:sz w:val="21"/>
-            <w:szCs w:val="21"/>
-            <w:lang w:eastAsia="zh-CN"/>
-          </w:rPr>
-          <m:t>ρ</m:t>
-        </m:r>
-        <m:r>
-          <w:rPr>
-            <w:rFonts w:ascii="Cambria Math" w:hAnsi="Cambria Math"/>
-            <w:sz w:val="21"/>
-            <w:szCs w:val="21"/>
-            <w:lang w:eastAsia="zh-CN"/>
-          </w:rPr>
-          <m:t>)=</m:t>
+          <m:t>ρ+u(ρ)=</m:t>
         </m:r>
       </m:oMath>
       <w:r>
@@ -13531,8 +13295,8 @@
         </w:rPr>
         <w:t xml:space="preserve">#final_1#  </w:t>
       </w:r>
-      <w:bookmarkStart w:id="7" w:name="OLE_LINK9"/>
-      <w:bookmarkStart w:id="8" w:name="OLE_LINK10"/>
+      <w:bookmarkStart w:id="8" w:name="OLE_LINK9"/>
+      <w:bookmarkStart w:id="9" w:name="OLE_LINK10"/>
       <m:oMath>
         <m:r>
           <m:rPr>
@@ -13545,8 +13309,8 @@
           </w:rPr>
           <m:t>Ω</m:t>
         </m:r>
-        <w:bookmarkEnd w:id="7"/>
         <w:bookmarkEnd w:id="8"/>
+        <w:bookmarkEnd w:id="9"/>
         <m:r>
           <m:rPr>
             <m:sty m:val="p"/>
@@ -13557,19 +13321,7 @@
             <w:szCs w:val="21"/>
             <w:lang w:eastAsia="zh-CN"/>
           </w:rPr>
-          <m:t>∙</m:t>
-        </m:r>
-        <m:r>
-          <m:rPr>
-            <m:sty m:val="p"/>
-          </m:rPr>
-          <w:rPr>
-            <w:rFonts w:ascii="Cambria Math" w:hAnsi="Cambria Math"/>
-            <w:sz w:val="21"/>
-            <w:szCs w:val="21"/>
-            <w:lang w:eastAsia="zh-CN"/>
-          </w:rPr>
-          <m:t>m</m:t>
+          <m:t>∙m</m:t>
         </m:r>
       </m:oMath>
     </w:p>
@@ -14049,147 +13801,138 @@
           <w:lang w:eastAsia="zh-CN"/>
         </w:rPr>
       </w:pPr>
-      <m:oMathPara>
-        <m:oMath>
-          <m:sSub>
-            <m:sSubPr>
-              <m:ctrlPr>
-                <w:rPr>
-                  <w:rFonts w:ascii="Cambria Math" w:hAnsi="Cambria Math"/>
-                  <w:sz w:val="21"/>
-                  <w:szCs w:val="21"/>
-                  <w:lang w:eastAsia="zh-CN"/>
-                </w:rPr>
-              </m:ctrlPr>
-            </m:sSubPr>
-            <m:e>
-              <m:r>
-                <w:rPr>
-                  <w:rFonts w:ascii="Cambria Math" w:hAnsi="Cambria Math"/>
-                  <w:sz w:val="21"/>
-                  <w:szCs w:val="21"/>
-                  <w:lang w:eastAsia="zh-CN"/>
-                </w:rPr>
-                <m:t>Δ</m:t>
-              </m:r>
-            </m:e>
-            <m:sub>
-              <m:r>
-                <m:rPr>
-                  <m:sty m:val="p"/>
-                </m:rPr>
-                <w:rPr>
-                  <w:rFonts w:ascii="Cambria Math" w:hAnsi="Cambria Math" w:hint="eastAsia"/>
-                  <w:sz w:val="21"/>
-                  <w:szCs w:val="21"/>
-                  <w:lang w:eastAsia="zh-CN"/>
-                </w:rPr>
-                <m:t>灵</m:t>
-              </m:r>
-            </m:sub>
-          </m:sSub>
-          <m:r>
-            <m:rPr>
-              <m:sty m:val="p"/>
-            </m:rPr>
-            <w:rPr>
-              <w:rFonts w:ascii="Cambria Math" w:hAnsi="Cambria Math" w:hint="eastAsia"/>
-              <w:sz w:val="21"/>
-              <w:szCs w:val="21"/>
-              <w:lang w:eastAsia="zh-CN"/>
-            </w:rPr>
-            <m:t>=</m:t>
-          </m:r>
-          <m:f>
-            <m:fPr>
-              <m:ctrlPr>
-                <w:rPr>
-                  <w:rFonts w:ascii="Cambria Math" w:hAnsi="Cambria Math"/>
-                  <w:sz w:val="21"/>
-                  <w:szCs w:val="21"/>
-                  <w:lang w:eastAsia="zh-CN"/>
-                </w:rPr>
-              </m:ctrlPr>
-            </m:fPr>
-            <m:num>
-              <m:r>
-                <w:rPr>
-                  <w:rFonts w:ascii="Cambria Math" w:hAnsi="Cambria Math"/>
-                  <w:sz w:val="21"/>
-                  <w:szCs w:val="21"/>
-                  <w:lang w:eastAsia="zh-CN"/>
-                </w:rPr>
-                <m:t>0.2</m:t>
-              </m:r>
-            </m:num>
-            <m:den>
-              <m:r>
-                <w:rPr>
-                  <w:rFonts w:ascii="Cambria Math" w:hAnsi="Cambria Math" w:hint="eastAsia"/>
-                  <w:sz w:val="21"/>
-                  <w:szCs w:val="21"/>
-                  <w:lang w:eastAsia="zh-CN"/>
-                </w:rPr>
-                <m:t>S</m:t>
-              </m:r>
-            </m:den>
-          </m:f>
-          <m:r>
-            <m:rPr>
-              <m:sty m:val="p"/>
-            </m:rPr>
-            <w:rPr>
-              <w:rFonts w:ascii="Cambria Math" w:hAnsi="Cambria Math"/>
-              <w:sz w:val="21"/>
-              <w:szCs w:val="21"/>
-              <w:lang w:eastAsia="zh-CN"/>
-            </w:rPr>
-            <m:t>=#</m:t>
-          </m:r>
-          <m:r>
-            <m:rPr>
-              <m:sty m:val="p"/>
-            </m:rPr>
-            <w:rPr>
-              <w:rFonts w:ascii="Cambria Math" w:hAnsi="Cambria Math" w:hint="eastAsia"/>
-              <w:sz w:val="21"/>
-              <w:szCs w:val="21"/>
-              <w:lang w:eastAsia="zh-CN"/>
-            </w:rPr>
-            <m:t>delta</m:t>
-          </m:r>
-          <m:r>
-            <w:rPr>
-              <w:rFonts w:ascii="Cambria Math" w:hAnsi="Cambria Math"/>
-              <w:sz w:val="21"/>
-              <w:szCs w:val="21"/>
-              <w:lang w:eastAsia="zh-CN"/>
-            </w:rPr>
-            <m:t>_</m:t>
-          </m:r>
-          <m:r>
-            <w:rPr>
-              <w:rFonts w:ascii="Cambria Math" w:hAnsi="Cambria Math"/>
-              <w:sz w:val="21"/>
-              <w:szCs w:val="21"/>
-              <w:lang w:eastAsia="zh-CN"/>
-            </w:rPr>
-            <m:t>lmd</m:t>
-          </m:r>
-          <m:r>
-            <m:rPr>
-              <m:sty m:val="p"/>
-            </m:rPr>
-            <w:rPr>
-              <w:rFonts w:ascii="Cambria Math" w:hAnsi="Cambria Math"/>
-              <w:sz w:val="21"/>
-              <w:szCs w:val="21"/>
-              <w:lang w:eastAsia="zh-CN"/>
-            </w:rPr>
-            <m:t>#</m:t>
-          </m:r>
-        </m:oMath>
-      </m:oMathPara>
+      <m:oMath>
+        <m:sSub>
+          <m:sSubPr>
+            <m:ctrlPr>
+              <w:rPr>
+                <w:rFonts w:ascii="Cambria Math" w:hAnsi="Cambria Math"/>
+                <w:sz w:val="21"/>
+                <w:szCs w:val="21"/>
+                <w:lang w:eastAsia="zh-CN"/>
+              </w:rPr>
+            </m:ctrlPr>
+          </m:sSubPr>
+          <m:e>
+            <m:r>
+              <w:rPr>
+                <w:rFonts w:ascii="Cambria Math" w:hAnsi="Cambria Math"/>
+                <w:sz w:val="21"/>
+                <w:szCs w:val="21"/>
+                <w:lang w:eastAsia="zh-CN"/>
+              </w:rPr>
+              <m:t>Δ</m:t>
+            </m:r>
+          </m:e>
+          <m:sub>
+            <m:r>
+              <m:rPr>
+                <m:sty m:val="p"/>
+              </m:rPr>
+              <w:rPr>
+                <w:rFonts w:ascii="Cambria Math" w:hAnsi="Cambria Math" w:hint="eastAsia"/>
+                <w:sz w:val="21"/>
+                <w:szCs w:val="21"/>
+                <w:lang w:eastAsia="zh-CN"/>
+              </w:rPr>
+              <m:t>灵</m:t>
+            </m:r>
+          </m:sub>
+        </m:sSub>
+        <m:r>
+          <m:rPr>
+            <m:sty m:val="p"/>
+          </m:rPr>
+          <w:rPr>
+            <w:rFonts w:ascii="Cambria Math" w:hAnsi="Cambria Math" w:hint="eastAsia"/>
+            <w:sz w:val="21"/>
+            <w:szCs w:val="21"/>
+            <w:lang w:eastAsia="zh-CN"/>
+          </w:rPr>
+          <m:t>=</m:t>
+        </m:r>
+        <m:f>
+          <m:fPr>
+            <m:ctrlPr>
+              <w:rPr>
+                <w:rFonts w:ascii="Cambria Math" w:hAnsi="Cambria Math"/>
+                <w:sz w:val="21"/>
+                <w:szCs w:val="21"/>
+                <w:lang w:eastAsia="zh-CN"/>
+              </w:rPr>
+            </m:ctrlPr>
+          </m:fPr>
+          <m:num>
+            <m:r>
+              <w:rPr>
+                <w:rFonts w:ascii="Cambria Math" w:hAnsi="Cambria Math"/>
+                <w:sz w:val="21"/>
+                <w:szCs w:val="21"/>
+                <w:lang w:eastAsia="zh-CN"/>
+              </w:rPr>
+              <m:t>0.2</m:t>
+            </m:r>
+          </m:num>
+          <m:den>
+            <m:r>
+              <w:rPr>
+                <w:rFonts w:ascii="Cambria Math" w:hAnsi="Cambria Math" w:hint="eastAsia"/>
+                <w:sz w:val="21"/>
+                <w:szCs w:val="21"/>
+                <w:lang w:eastAsia="zh-CN"/>
+              </w:rPr>
+              <m:t>S</m:t>
+            </m:r>
+          </m:den>
+        </m:f>
+        <m:r>
+          <m:rPr>
+            <m:sty m:val="p"/>
+          </m:rPr>
+          <w:rPr>
+            <w:rFonts w:ascii="Cambria Math" w:hAnsi="Cambria Math"/>
+            <w:sz w:val="21"/>
+            <w:szCs w:val="21"/>
+            <w:lang w:eastAsia="zh-CN"/>
+          </w:rPr>
+          <m:t>=</m:t>
+        </m:r>
+      </m:oMath>
+      <w:r>
+        <w:rPr>
+          <w:rFonts w:hint="eastAsia"/>
+          <w:sz w:val="21"/>
+          <w:szCs w:val="21"/>
+          <w:lang w:eastAsia="zh-CN"/>
+        </w:rPr>
+        <w:t xml:space="preserve"> </w:t>
+      </w:r>
+      <w:r>
+        <w:rPr>
+          <w:sz w:val="21"/>
+          <w:szCs w:val="21"/>
+          <w:lang w:eastAsia="zh-CN"/>
+        </w:rPr>
+        <w:t>#</w:t>
+      </w:r>
+      <w:proofErr w:type="spellStart"/>
+      <w:r>
+        <w:rPr>
+          <w:sz w:val="21"/>
+          <w:szCs w:val="21"/>
+          <w:lang w:eastAsia="zh-CN"/>
+        </w:rPr>
+        <w:t>delta_lmd</w:t>
+      </w:r>
+      <w:proofErr w:type="spellEnd"/>
+      <w:r>
+        <w:rPr>
+          <w:sz w:val="21"/>
+          <w:szCs w:val="21"/>
+          <w:lang w:eastAsia="zh-CN"/>
+        </w:rPr>
+        <w:t>#</w:t>
+      </w:r>
     </w:p>
     <w:p>
       <w:pPr>
@@ -14390,7 +14133,120 @@
             <w:szCs w:val="21"/>
             <w:lang w:eastAsia="zh-CN"/>
           </w:rPr>
-          <m:t>=#</m:t>
+          <m:t>=</m:t>
+        </m:r>
+      </m:oMath>
+      <w:r>
+        <w:rPr>
+          <w:rFonts w:hint="eastAsia"/>
+          <w:sz w:val="21"/>
+          <w:szCs w:val="21"/>
+          <w:lang w:eastAsia="zh-CN"/>
+        </w:rPr>
+        <w:t xml:space="preserve"> </w:t>
+      </w:r>
+      <w:r>
+        <w:rPr>
+          <w:sz w:val="21"/>
+          <w:szCs w:val="21"/>
+          <w:lang w:eastAsia="zh-CN"/>
+        </w:rPr>
+        <w:t>#</w:t>
+      </w:r>
+      <w:proofErr w:type="spellStart"/>
+      <w:r>
+        <w:rPr>
+          <w:sz w:val="21"/>
+          <w:szCs w:val="21"/>
+          <w:lang w:eastAsia="zh-CN"/>
+        </w:rPr>
+        <w:t>u_lmd</w:t>
+      </w:r>
+      <w:proofErr w:type="spellEnd"/>
+      <w:r>
+        <w:rPr>
+          <w:sz w:val="21"/>
+          <w:szCs w:val="21"/>
+          <w:lang w:eastAsia="zh-CN"/>
+        </w:rPr>
+        <w:t>#</w:t>
+      </w:r>
+    </w:p>
+    <w:p>
+      <w:pPr>
+        <w:pStyle w:val="a0"/>
+        <w:rPr>
+          <w:sz w:val="21"/>
+          <w:szCs w:val="21"/>
+          <w:lang w:eastAsia="zh-CN"/>
+        </w:rPr>
+      </w:pPr>
+      <w:r>
+        <w:rPr>
+          <w:rFonts w:hint="eastAsia"/>
+          <w:sz w:val="21"/>
+          <w:szCs w:val="21"/>
+          <w:lang w:eastAsia="zh-CN"/>
+        </w:rPr>
+        <w:t>仪器误差：</w:t>
+      </w:r>
+    </w:p>
+    <w:p>
+      <w:pPr>
+        <w:pStyle w:val="a0"/>
+        <w:rPr>
+          <w:i/>
+          <w:sz w:val="21"/>
+          <w:szCs w:val="21"/>
+          <w:lang w:eastAsia="zh-CN"/>
+        </w:rPr>
+      </w:pPr>
+      <m:oMath>
+        <m:sSub>
+          <m:sSubPr>
+            <m:ctrlPr>
+              <w:rPr>
+                <w:rFonts w:ascii="Cambria Math" w:hAnsi="Cambria Math"/>
+                <w:sz w:val="21"/>
+                <w:szCs w:val="21"/>
+                <w:lang w:eastAsia="zh-CN"/>
+              </w:rPr>
+            </m:ctrlPr>
+          </m:sSubPr>
+          <m:e>
+            <m:r>
+              <w:rPr>
+                <w:rFonts w:ascii="Cambria Math" w:hAnsi="Cambria Math"/>
+                <w:sz w:val="21"/>
+                <w:szCs w:val="21"/>
+                <w:lang w:eastAsia="zh-CN"/>
+              </w:rPr>
+              <m:t>Δ</m:t>
+            </m:r>
+          </m:e>
+          <m:sub>
+            <m:r>
+              <m:rPr>
+                <m:sty m:val="p"/>
+              </m:rPr>
+              <w:rPr>
+                <w:rFonts w:ascii="Cambria Math" w:hAnsi="Cambria Math" w:hint="eastAsia"/>
+                <w:sz w:val="21"/>
+                <w:szCs w:val="21"/>
+                <w:lang w:eastAsia="zh-CN"/>
+              </w:rPr>
+              <m:t>仪</m:t>
+            </m:r>
+          </m:sub>
+        </m:sSub>
+        <m:r>
+          <w:rPr>
+            <w:rFonts w:ascii="Cambria Math" w:hAnsi="Cambria Math"/>
+            <w:sz w:val="21"/>
+            <w:szCs w:val="21"/>
+            <w:lang w:eastAsia="zh-CN"/>
+          </w:rPr>
+          <m:t xml:space="preserve">= </m:t>
         </m:r>
         <m:r>
           <w:rPr>
@@ -14399,25 +14255,7 @@
             <w:szCs w:val="21"/>
             <w:lang w:eastAsia="zh-CN"/>
           </w:rPr>
-          <m:t>u</m:t>
-        </m:r>
-        <m:r>
-          <w:rPr>
-            <w:rFonts w:ascii="Cambria Math" w:hAnsi="Cambria Math" w:hint="eastAsia"/>
-            <w:sz w:val="21"/>
-            <w:szCs w:val="21"/>
-            <w:lang w:eastAsia="zh-CN"/>
-          </w:rPr>
-          <m:t>_</m:t>
-        </m:r>
-        <m:r>
-          <w:rPr>
-            <w:rFonts w:ascii="Cambria Math" w:hAnsi="Cambria Math" w:hint="eastAsia"/>
-            <w:sz w:val="21"/>
-            <w:szCs w:val="21"/>
-            <w:lang w:eastAsia="zh-CN"/>
-          </w:rPr>
-          <m:t>lmd</m:t>
+          <m:t>a</m:t>
         </m:r>
         <m:r>
           <w:rPr>
@@ -14426,19 +14264,134 @@
             <w:szCs w:val="21"/>
             <w:lang w:eastAsia="zh-CN"/>
           </w:rPr>
-          <m:t>#</m:t>
+          <m:t>%</m:t>
+        </m:r>
+        <m:d>
+          <m:dPr>
+            <m:ctrlPr>
+              <w:rPr>
+                <w:rFonts w:ascii="Cambria Math" w:hAnsi="Cambria Math"/>
+                <w:i/>
+                <w:sz w:val="21"/>
+                <w:szCs w:val="21"/>
+                <w:lang w:eastAsia="zh-CN"/>
+              </w:rPr>
+            </m:ctrlPr>
+          </m:dPr>
+          <m:e>
+            <m:sSub>
+              <m:sSubPr>
+                <m:ctrlPr>
+                  <w:rPr>
+                    <w:rFonts w:ascii="Cambria Math" w:hAnsi="Cambria Math"/>
+                    <w:sz w:val="21"/>
+                    <w:szCs w:val="21"/>
+                  </w:rPr>
+                </m:ctrlPr>
+              </m:sSubPr>
+              <m:e>
+                <m:r>
+                  <w:rPr>
+                    <w:rFonts w:ascii="Cambria Math" w:hAnsi="Cambria Math"/>
+                    <w:sz w:val="21"/>
+                    <w:szCs w:val="21"/>
+                    <w:lang w:eastAsia="zh-CN"/>
+                  </w:rPr>
+                  <m:t>R</m:t>
+                </m:r>
+              </m:e>
+              <m:sub>
+                <m:r>
+                  <w:rPr>
+                    <w:rFonts w:ascii="Cambria Math" w:hAnsi="Cambria Math" w:hint="eastAsia"/>
+                    <w:sz w:val="21"/>
+                    <w:szCs w:val="21"/>
+                    <w:lang w:eastAsia="zh-CN"/>
+                  </w:rPr>
+                  <m:t>x</m:t>
+                </m:r>
+              </m:sub>
+            </m:sSub>
+            <m:r>
+              <w:rPr>
+                <w:rFonts w:ascii="Cambria Math" w:hAnsi="Cambria Math"/>
+                <w:sz w:val="21"/>
+                <w:szCs w:val="21"/>
+                <w:lang w:eastAsia="zh-CN"/>
+              </w:rPr>
+              <m:t>+</m:t>
+            </m:r>
+            <m:f>
+              <m:fPr>
+                <m:ctrlPr>
+                  <w:rPr>
+                    <w:rFonts w:ascii="Cambria Math" w:hAnsi="Cambria Math"/>
+                    <w:i/>
+                    <w:sz w:val="21"/>
+                    <w:szCs w:val="21"/>
+                    <w:lang w:eastAsia="zh-CN"/>
+                  </w:rPr>
+                </m:ctrlPr>
+              </m:fPr>
+              <m:num>
+                <m:sSub>
+                  <m:sSubPr>
+                    <m:ctrlPr>
+                      <w:rPr>
+                        <w:rFonts w:ascii="Cambria Math" w:hAnsi="Cambria Math"/>
+                        <w:sz w:val="21"/>
+                        <w:szCs w:val="21"/>
+                      </w:rPr>
+                    </m:ctrlPr>
+                  </m:sSubPr>
+                  <m:e>
+                    <m:r>
+                      <w:rPr>
+                        <w:rFonts w:ascii="Cambria Math" w:hAnsi="Cambria Math"/>
+                        <w:sz w:val="21"/>
+                        <w:szCs w:val="21"/>
+                        <w:lang w:eastAsia="zh-CN"/>
+                      </w:rPr>
+                      <m:t>R</m:t>
+                    </m:r>
+                  </m:e>
+                  <m:sub>
+                    <m:r>
+                      <w:rPr>
+                        <w:rFonts w:ascii="Cambria Math" w:hAnsi="Cambria Math"/>
+                        <w:sz w:val="21"/>
+                        <w:szCs w:val="21"/>
+                        <w:lang w:eastAsia="zh-CN"/>
+                      </w:rPr>
+                      <m:t>0</m:t>
+                    </m:r>
+                  </m:sub>
+                </m:sSub>
+              </m:num>
+              <m:den>
+                <m:r>
+                  <w:rPr>
+                    <w:rFonts w:ascii="Cambria Math" w:hAnsi="Cambria Math"/>
+                    <w:sz w:val="21"/>
+                    <w:szCs w:val="21"/>
+                    <w:lang w:eastAsia="zh-CN"/>
+                  </w:rPr>
+                  <m:t>10</m:t>
+                </m:r>
+              </m:den>
+            </m:f>
+          </m:e>
+        </m:d>
+        <m:r>
+          <w:rPr>
+            <w:rFonts w:ascii="Cambria Math" w:hAnsi="Cambria Math"/>
+            <w:sz w:val="21"/>
+            <w:szCs w:val="21"/>
+            <w:lang w:eastAsia="zh-CN"/>
+          </w:rPr>
+          <m:t>=</m:t>
         </m:r>
       </m:oMath>
-    </w:p>
-    <w:p>
-      <w:pPr>
-        <w:pStyle w:val="a0"/>
-        <w:rPr>
-          <w:sz w:val="21"/>
-          <w:szCs w:val="21"/>
-          <w:lang w:eastAsia="zh-CN"/>
-        </w:rPr>
-      </w:pPr>
       <w:r>
         <w:rPr>
           <w:rFonts w:hint="eastAsia"/>
@@ -14446,248 +14399,34 @@
           <w:szCs w:val="21"/>
           <w:lang w:eastAsia="zh-CN"/>
         </w:rPr>
-        <w:t>仪器误差：</w:t>
-      </w:r>
-    </w:p>
-    <w:p>
-      <w:pPr>
-        <w:pStyle w:val="a0"/>
-        <w:rPr>
-          <w:i/>
-          <w:sz w:val="21"/>
-          <w:szCs w:val="21"/>
-          <w:lang w:eastAsia="zh-CN"/>
-        </w:rPr>
-      </w:pPr>
-      <m:oMathPara>
-        <m:oMath>
-          <m:sSub>
-            <m:sSubPr>
-              <m:ctrlPr>
-                <w:rPr>
-                  <w:rFonts w:ascii="Cambria Math" w:hAnsi="Cambria Math"/>
-                  <w:sz w:val="21"/>
-                  <w:szCs w:val="21"/>
-                  <w:lang w:eastAsia="zh-CN"/>
-                </w:rPr>
-              </m:ctrlPr>
-            </m:sSubPr>
-            <m:e>
-              <m:r>
-                <w:rPr>
-                  <w:rFonts w:ascii="Cambria Math" w:hAnsi="Cambria Math"/>
-                  <w:sz w:val="21"/>
-                  <w:szCs w:val="21"/>
-                  <w:lang w:eastAsia="zh-CN"/>
-                </w:rPr>
-                <m:t>Δ</m:t>
-              </m:r>
-            </m:e>
-            <m:sub>
-              <m:r>
-                <m:rPr>
-                  <m:sty m:val="p"/>
-                </m:rPr>
-                <w:rPr>
-                  <w:rFonts w:ascii="Cambria Math" w:hAnsi="Cambria Math" w:hint="eastAsia"/>
-                  <w:sz w:val="21"/>
-                  <w:szCs w:val="21"/>
-                  <w:lang w:eastAsia="zh-CN"/>
-                </w:rPr>
-                <m:t>仪</m:t>
-              </m:r>
-            </m:sub>
-          </m:sSub>
-          <m:r>
-            <w:rPr>
-              <w:rFonts w:ascii="Cambria Math" w:hAnsi="Cambria Math"/>
-              <w:sz w:val="21"/>
-              <w:szCs w:val="21"/>
-              <w:lang w:eastAsia="zh-CN"/>
-            </w:rPr>
-            <m:t xml:space="preserve">= </m:t>
-          </m:r>
-          <m:r>
-            <w:rPr>
-              <w:rFonts w:ascii="Cambria Math" w:hAnsi="Cambria Math" w:hint="eastAsia"/>
-              <w:sz w:val="21"/>
-              <w:szCs w:val="21"/>
-              <w:lang w:eastAsia="zh-CN"/>
-            </w:rPr>
-            <m:t>a</m:t>
-          </m:r>
-          <m:r>
-            <w:rPr>
-              <w:rFonts w:ascii="Cambria Math" w:hAnsi="Cambria Math"/>
-              <w:sz w:val="21"/>
-              <w:szCs w:val="21"/>
-              <w:lang w:eastAsia="zh-CN"/>
-            </w:rPr>
-            <m:t>%</m:t>
-          </m:r>
-          <m:d>
-            <m:dPr>
-              <m:ctrlPr>
-                <w:rPr>
-                  <w:rFonts w:ascii="Cambria Math" w:hAnsi="Cambria Math"/>
-                  <w:i/>
-                  <w:sz w:val="21"/>
-                  <w:szCs w:val="21"/>
-                  <w:lang w:eastAsia="zh-CN"/>
-                </w:rPr>
-              </m:ctrlPr>
-            </m:dPr>
-            <m:e>
-              <m:sSub>
-                <m:sSubPr>
-                  <m:ctrlPr>
-                    <w:rPr>
-                      <w:rFonts w:ascii="Cambria Math" w:hAnsi="Cambria Math"/>
-                      <w:sz w:val="21"/>
-                      <w:szCs w:val="21"/>
-                    </w:rPr>
-                  </m:ctrlPr>
-                </m:sSubPr>
-                <m:e>
-                  <m:r>
-                    <w:rPr>
-                      <w:rFonts w:ascii="Cambria Math" w:hAnsi="Cambria Math"/>
-                      <w:sz w:val="21"/>
-                      <w:szCs w:val="21"/>
-                      <w:lang w:eastAsia="zh-CN"/>
-                    </w:rPr>
-                    <m:t>R</m:t>
-                  </m:r>
-                </m:e>
-                <m:sub>
-                  <m:r>
-                    <w:rPr>
-                      <w:rFonts w:ascii="Cambria Math" w:hAnsi="Cambria Math" w:hint="eastAsia"/>
-                      <w:sz w:val="21"/>
-                      <w:szCs w:val="21"/>
-                      <w:lang w:eastAsia="zh-CN"/>
-                    </w:rPr>
-                    <m:t>x</m:t>
-                  </m:r>
-                </m:sub>
-              </m:sSub>
-              <m:r>
-                <w:rPr>
-                  <w:rFonts w:ascii="Cambria Math" w:hAnsi="Cambria Math"/>
-                  <w:sz w:val="21"/>
-                  <w:szCs w:val="21"/>
-                  <w:lang w:eastAsia="zh-CN"/>
-                </w:rPr>
-                <m:t>+</m:t>
-              </m:r>
-              <m:f>
-                <m:fPr>
-                  <m:ctrlPr>
-                    <w:rPr>
-                      <w:rFonts w:ascii="Cambria Math" w:hAnsi="Cambria Math"/>
-                      <w:i/>
-                      <w:sz w:val="21"/>
-                      <w:szCs w:val="21"/>
-                      <w:lang w:eastAsia="zh-CN"/>
-                    </w:rPr>
-                  </m:ctrlPr>
-                </m:fPr>
-                <m:num>
-                  <m:sSub>
-                    <m:sSubPr>
-                      <m:ctrlPr>
-                        <w:rPr>
-                          <w:rFonts w:ascii="Cambria Math" w:hAnsi="Cambria Math"/>
-                          <w:sz w:val="21"/>
-                          <w:szCs w:val="21"/>
-                        </w:rPr>
-                      </m:ctrlPr>
-                    </m:sSubPr>
-                    <m:e>
-                      <m:r>
-                        <w:rPr>
-                          <w:rFonts w:ascii="Cambria Math" w:hAnsi="Cambria Math"/>
-                          <w:sz w:val="21"/>
-                          <w:szCs w:val="21"/>
-                          <w:lang w:eastAsia="zh-CN"/>
-                        </w:rPr>
-                        <m:t>R</m:t>
-                      </m:r>
-                    </m:e>
-                    <m:sub>
-                      <m:r>
-                        <w:rPr>
-                          <w:rFonts w:ascii="Cambria Math" w:hAnsi="Cambria Math"/>
-                          <w:sz w:val="21"/>
-                          <w:szCs w:val="21"/>
-                          <w:lang w:eastAsia="zh-CN"/>
-                        </w:rPr>
-                        <m:t>0</m:t>
-                      </m:r>
-                    </m:sub>
-                  </m:sSub>
-                </m:num>
-                <m:den>
-                  <m:r>
-                    <w:rPr>
-                      <w:rFonts w:ascii="Cambria Math" w:hAnsi="Cambria Math"/>
-                      <w:sz w:val="21"/>
-                      <w:szCs w:val="21"/>
-                      <w:lang w:eastAsia="zh-CN"/>
-                    </w:rPr>
-                    <m:t>10</m:t>
-                  </m:r>
-                </m:den>
-              </m:f>
-            </m:e>
-          </m:d>
-          <m:r>
-            <w:rPr>
-              <w:rFonts w:ascii="Cambria Math" w:hAnsi="Cambria Math"/>
-              <w:sz w:val="21"/>
-              <w:szCs w:val="21"/>
-              <w:lang w:eastAsia="zh-CN"/>
-            </w:rPr>
-            <m:t>=#</m:t>
-          </m:r>
-          <m:r>
-            <w:rPr>
-              <w:rFonts w:ascii="Cambria Math" w:hAnsi="Cambria Math"/>
-              <w:sz w:val="21"/>
-              <w:szCs w:val="21"/>
-              <w:lang w:eastAsia="zh-CN"/>
-            </w:rPr>
-            <m:t>delta</m:t>
-          </m:r>
-          <m:r>
-            <w:rPr>
-              <w:rFonts w:ascii="Cambria Math" w:hAnsi="Cambria Math"/>
-              <w:sz w:val="21"/>
-              <w:szCs w:val="21"/>
-              <w:lang w:eastAsia="zh-CN"/>
-            </w:rPr>
-            <m:t>_</m:t>
-          </m:r>
-          <m:r>
-            <w:rPr>
-              <w:rFonts w:ascii="Cambria Math" w:hAnsi="Cambria Math"/>
-              <w:sz w:val="21"/>
-              <w:szCs w:val="21"/>
-              <w:lang w:eastAsia="zh-CN"/>
-            </w:rPr>
-            <m:t>yi</m:t>
-          </m:r>
-          <m:r>
-            <w:rPr>
-              <w:rFonts w:ascii="Cambria Math" w:hAnsi="Cambria Math"/>
-              <w:sz w:val="21"/>
-              <w:szCs w:val="21"/>
-              <w:lang w:eastAsia="zh-CN"/>
-            </w:rPr>
-            <m:t>#</m:t>
-          </m:r>
-        </m:oMath>
-      </m:oMathPara>
+        <w:t xml:space="preserve"> </w:t>
+      </w:r>
+      <w:r>
+        <w:rPr>
+          <w:sz w:val="21"/>
+          <w:szCs w:val="21"/>
+          <w:lang w:eastAsia="zh-CN"/>
+        </w:rPr>
+        <w:t>#</w:t>
+      </w:r>
+      <w:proofErr w:type="spellStart"/>
+      <w:r>
+        <w:rPr>
+          <w:sz w:val="21"/>
+          <w:szCs w:val="21"/>
+          <w:lang w:eastAsia="zh-CN"/>
+        </w:rPr>
+        <w:t>delta_yi</w:t>
+      </w:r>
+      <w:proofErr w:type="spellEnd"/>
+      <w:r>
+        <w:rPr>
+          <w:sz w:val="21"/>
+          <w:szCs w:val="21"/>
+          <w:lang w:eastAsia="zh-CN"/>
+        </w:rPr>
+        <w:t>#</w:t>
+      </w:r>
     </w:p>
     <w:p>
       <w:pPr>
@@ -14885,45 +14624,44 @@
             <w:szCs w:val="21"/>
             <w:lang w:eastAsia="zh-CN"/>
           </w:rPr>
-          <m:t>=#</m:t>
-        </m:r>
-        <m:r>
-          <w:rPr>
-            <w:rFonts w:ascii="Cambria Math" w:hAnsi="Cambria Math" w:hint="eastAsia"/>
-            <w:sz w:val="21"/>
-            <w:szCs w:val="21"/>
-            <w:lang w:eastAsia="zh-CN"/>
-          </w:rPr>
-          <m:t>u</m:t>
-        </m:r>
-        <m:r>
-          <w:rPr>
-            <w:rFonts w:ascii="Cambria Math" w:hAnsi="Cambria Math" w:hint="eastAsia"/>
-            <w:sz w:val="21"/>
-            <w:szCs w:val="21"/>
-            <w:lang w:eastAsia="zh-CN"/>
-          </w:rPr>
-          <m:t>_</m:t>
-        </m:r>
-        <m:r>
-          <w:rPr>
-            <w:rFonts w:ascii="Cambria Math" w:hAnsi="Cambria Math" w:hint="eastAsia"/>
-            <w:sz w:val="21"/>
-            <w:szCs w:val="21"/>
-            <w:lang w:eastAsia="zh-CN"/>
-          </w:rPr>
-          <m:t>yi</m:t>
-        </m:r>
-        <m:r>
-          <w:rPr>
-            <w:rFonts w:ascii="Cambria Math" w:hAnsi="Cambria Math"/>
-            <w:sz w:val="21"/>
-            <w:szCs w:val="21"/>
-            <w:lang w:eastAsia="zh-CN"/>
-          </w:rPr>
-          <m:t>#</m:t>
+          <m:t>=</m:t>
         </m:r>
       </m:oMath>
+      <w:r>
+        <w:rPr>
+          <w:rFonts w:hint="eastAsia"/>
+          <w:sz w:val="21"/>
+          <w:szCs w:val="21"/>
+          <w:lang w:eastAsia="zh-CN"/>
+        </w:rPr>
+        <w:t xml:space="preserve"> </w:t>
+      </w:r>
+      <w:r>
+        <w:rPr>
+          <w:sz w:val="21"/>
+          <w:szCs w:val="21"/>
+          <w:lang w:eastAsia="zh-CN"/>
+        </w:rPr>
+        <w:t>#</w:t>
+      </w:r>
+      <w:proofErr w:type="spellStart"/>
+      <w:r>
+        <w:rPr>
+          <w:sz w:val="21"/>
+          <w:szCs w:val="21"/>
+          <w:lang w:eastAsia="zh-CN"/>
+        </w:rPr>
+        <w:t>u_yi</w:t>
+      </w:r>
+      <w:proofErr w:type="spellEnd"/>
+      <w:r>
+        <w:rPr>
+          <w:sz w:val="21"/>
+          <w:szCs w:val="21"/>
+          <w:lang w:eastAsia="zh-CN"/>
+        </w:rPr>
+        <w:t>#</w:t>
+      </w:r>
     </w:p>
     <w:p>
       <w:pPr>
@@ -15175,16 +14913,7 @@
                         <w:szCs w:val="21"/>
                         <w:lang w:eastAsia="zh-CN"/>
                       </w:rPr>
-                      <m:t>+</m:t>
-                    </m:r>
-                    <m:r>
-                      <w:rPr>
-                        <w:rFonts w:ascii="Cambria Math" w:hAnsi="Cambria Math"/>
-                        <w:sz w:val="21"/>
-                        <w:szCs w:val="21"/>
-                        <w:lang w:eastAsia="zh-CN"/>
-                      </w:rPr>
-                      <m:t>u</m:t>
+                      <m:t>+u</m:t>
                     </m:r>
                   </m:e>
                   <m:sub>
@@ -15268,63 +14997,44 @@
             <w:szCs w:val="21"/>
             <w:lang w:eastAsia="zh-CN"/>
           </w:rPr>
-          <m:t>=#</m:t>
-        </m:r>
-        <m:r>
-          <w:rPr>
-            <w:rFonts w:ascii="Cambria Math" w:hAnsi="Cambria Math" w:hint="eastAsia"/>
-            <w:sz w:val="21"/>
-            <w:szCs w:val="21"/>
-            <w:lang w:eastAsia="zh-CN"/>
-          </w:rPr>
-          <m:t>u</m:t>
-        </m:r>
-        <m:r>
-          <w:rPr>
-            <w:rFonts w:ascii="Cambria Math" w:hAnsi="Cambria Math" w:hint="eastAsia"/>
-            <w:sz w:val="21"/>
-            <w:szCs w:val="21"/>
-            <w:lang w:eastAsia="zh-CN"/>
-          </w:rPr>
-          <m:t>_</m:t>
-        </m:r>
-        <m:r>
-          <w:rPr>
-            <w:rFonts w:ascii="Cambria Math" w:hAnsi="Cambria Math"/>
-            <w:sz w:val="21"/>
-            <w:szCs w:val="21"/>
-            <w:lang w:eastAsia="zh-CN"/>
-          </w:rPr>
-          <m:t>R</m:t>
-        </m:r>
-        <m:r>
-          <w:rPr>
-            <w:rFonts w:ascii="Cambria Math" w:hAnsi="Cambria Math"/>
-            <w:sz w:val="21"/>
-            <w:szCs w:val="21"/>
-            <w:lang w:eastAsia="zh-CN"/>
-          </w:rPr>
-          <m:t>_</m:t>
-        </m:r>
-        <m:r>
-          <w:rPr>
-            <w:rFonts w:ascii="Cambria Math" w:hAnsi="Cambria Math"/>
-            <w:sz w:val="21"/>
-            <w:szCs w:val="21"/>
-            <w:lang w:eastAsia="zh-CN"/>
-          </w:rPr>
-          <m:t>x</m:t>
-        </m:r>
-        <m:r>
-          <w:rPr>
-            <w:rFonts w:ascii="Cambria Math" w:hAnsi="Cambria Math"/>
-            <w:sz w:val="21"/>
-            <w:szCs w:val="21"/>
-            <w:lang w:eastAsia="zh-CN"/>
-          </w:rPr>
-          <m:t>#</m:t>
+          <m:t>=</m:t>
         </m:r>
       </m:oMath>
+      <w:r>
+        <w:rPr>
+          <w:rFonts w:hint="eastAsia"/>
+          <w:sz w:val="21"/>
+          <w:szCs w:val="21"/>
+          <w:lang w:eastAsia="zh-CN"/>
+        </w:rPr>
+        <w:t xml:space="preserve"> </w:t>
+      </w:r>
+      <w:r>
+        <w:rPr>
+          <w:sz w:val="21"/>
+          <w:szCs w:val="21"/>
+          <w:lang w:eastAsia="zh-CN"/>
+        </w:rPr>
+        <w:t>#</w:t>
+      </w:r>
+      <w:proofErr w:type="spellStart"/>
+      <w:r>
+        <w:rPr>
+          <w:sz w:val="21"/>
+          <w:szCs w:val="21"/>
+          <w:lang w:eastAsia="zh-CN"/>
+        </w:rPr>
+        <w:t>u_R_x</w:t>
+      </w:r>
+      <w:proofErr w:type="spellEnd"/>
+      <w:r>
+        <w:rPr>
+          <w:sz w:val="21"/>
+          <w:szCs w:val="21"/>
+          <w:lang w:eastAsia="zh-CN"/>
+        </w:rPr>
+        <w:t>#</w:t>
+      </w:r>
       <w:r>
         <w:rPr>
           <w:rFonts w:hint="eastAsia"/>
@@ -15429,16 +15139,7 @@
             <w:szCs w:val="21"/>
             <w:lang w:eastAsia="zh-CN"/>
           </w:rPr>
-          <m:t>±</m:t>
-        </m:r>
-        <m:r>
-          <w:rPr>
-            <w:rFonts w:ascii="Cambria Math" w:hAnsi="Cambria Math"/>
-            <w:sz w:val="21"/>
-            <w:szCs w:val="21"/>
-            <w:lang w:eastAsia="zh-CN"/>
-          </w:rPr>
-          <m:t>u</m:t>
+          <m:t>±u</m:t>
         </m:r>
         <m:d>
           <m:dPr>
@@ -15551,7 +15252,7 @@
 </file>
 
 <file path=word/endnotes.xml><?xml version="1.0" encoding="utf-8"?>
-<w:endnotes xmlns:wpc="http://schemas.microsoft.com/office/word/2010/wordprocessingCanvas" xmlns:cx="http://schemas.microsoft.com/office/drawing/2014/chartex" xmlns:cx1="http://schemas.microsoft.com/office/drawing/2015/9/8/chartex" xmlns:cx2="http://schemas.microsoft.com/office/drawing/2015/10/21/chartex" xmlns:cx3="http://schemas.microsoft.com/office/drawing/2016/5/9/chartex" xmlns:cx4="http://schemas.microsoft.com/office/drawing/2016/5/10/chartex" xmlns:cx5="http://schemas.microsoft.com/office/drawing/2016/5/11/chartex" xmlns:cx6="http://schemas.microsoft.com/office/drawing/2016/5/12/chartex" xmlns:cx7="http://schemas.microsoft.com/office/drawing/2016/5/13/chartex" xmlns:cx8="http://schemas.microsoft.com/office/drawing/2016/5/14/chartex" xmlns:mc="http://schemas.openxmlformats.org/markup-compatibility/2006" xmlns:aink="http://schemas.microsoft.com/office/drawing/2016/ink" xmlns:am3d="http://schemas.microsoft.com/office/drawing/2017/model3d" xmlns:o="urn:schemas-microsoft-com:office:office" xmlns:r="http://schemas.openxmlformats.org/officeDocument/2006/relationships" xmlns:m="http://schemas.openxmlformats.org/officeDocument/2006/math" xmlns:v="urn:schemas-microsoft-com:vml" xmlns:wp14="http://schemas.microsoft.com/office/word/2010/wordprocessingDrawing" xmlns:wp="http://schemas.openxmlformats.org/drawingml/2006/wordprocessingDrawing" xmlns:w10="urn:schemas-microsoft-com:office:word" xmlns:w="http://schemas.openxmlformats.org/wordprocessingml/2006/main" xmlns:w14="http://schemas.microsoft.com/office/word/2010/wordml" xmlns:w15="http://schemas.microsoft.com/office/word/2012/wordml" xmlns:w16cex="http://schemas.microsoft.com/office/word/2018/wordml/cex" xmlns:w16cid="http://schemas.microsoft.com/office/word/2016/wordml/cid" xmlns:w16="http://schemas.microsoft.com/office/word/2018/wordml" xmlns:w16se="http://schemas.microsoft.com/office/word/2015/wordml/symex" xmlns:wpg="http://schemas.microsoft.com/office/word/2010/wordprocessingGroup" xmlns:wpi="http://schemas.microsoft.com/office/word/2010/wordprocessingInk" xmlns:wne="http://schemas.microsoft.com/office/word/2006/wordml" xmlns:wps="http://schemas.microsoft.com/office/word/2010/wordprocessingShape" mc:Ignorable="w14 w15 w16se w16cid w16 w16cex wp14">
+<w:endnotes xmlns:wpc="http://schemas.microsoft.com/office/word/2010/wordprocessingCanvas" xmlns:cx="http://schemas.microsoft.com/office/drawing/2014/chartex" xmlns:cx1="http://schemas.microsoft.com/office/drawing/2015/9/8/chartex" xmlns:cx2="http://schemas.microsoft.com/office/drawing/2015/10/21/chartex" xmlns:cx3="http://schemas.microsoft.com/office/drawing/2016/5/9/chartex" xmlns:cx4="http://schemas.microsoft.com/office/drawing/2016/5/10/chartex" xmlns:cx5="http://schemas.microsoft.com/office/drawing/2016/5/11/chartex" xmlns:cx6="http://schemas.microsoft.com/office/drawing/2016/5/12/chartex" xmlns:cx7="http://schemas.microsoft.com/office/drawing/2016/5/13/chartex" xmlns:cx8="http://schemas.microsoft.com/office/drawing/2016/5/14/chartex" xmlns:mc="http://schemas.openxmlformats.org/markup-compatibility/2006" xmlns:aink="http://schemas.microsoft.com/office/drawing/2016/ink" xmlns:am3d="http://schemas.microsoft.com/office/drawing/2017/model3d" xmlns:o="urn:schemas-microsoft-com:office:office" xmlns:r="http://schemas.openxmlformats.org/officeDocument/2006/relationships" xmlns:m="http://schemas.openxmlformats.org/officeDocument/2006/math" xmlns:v="urn:schemas-microsoft-com:vml" xmlns:wp14="http://schemas.microsoft.com/office/word/2010/wordprocessingDrawing" xmlns:wp="http://schemas.openxmlformats.org/drawingml/2006/wordprocessingDrawing" xmlns:w10="urn:schemas-microsoft-com:office:word" xmlns:w="http://schemas.openxmlformats.org/wordprocessingml/2006/main" xmlns:w14="http://schemas.microsoft.com/office/word/2010/wordml" xmlns:w15="http://schemas.microsoft.com/office/word/2012/wordml" xmlns:w16cid="http://schemas.microsoft.com/office/word/2016/wordml/cid" xmlns:w16se="http://schemas.microsoft.com/office/word/2015/wordml/symex" xmlns:wpg="http://schemas.microsoft.com/office/word/2010/wordprocessingGroup" xmlns:wpi="http://schemas.microsoft.com/office/word/2010/wordprocessingInk" xmlns:wne="http://schemas.microsoft.com/office/word/2006/wordml" xmlns:wps="http://schemas.microsoft.com/office/word/2010/wordprocessingShape" mc:Ignorable="w14 w15 w16se w16cid wp14">
   <w:endnote w:type="separator" w:id="-1">
     <w:p>
       <w:pPr>
@@ -15576,7 +15277,7 @@
 </file>
 
 <file path=word/footnotes.xml><?xml version="1.0" encoding="utf-8"?>
-<w:footnotes xmlns:wpc="http://schemas.microsoft.com/office/word/2010/wordprocessingCanvas" xmlns:cx="http://schemas.microsoft.com/office/drawing/2014/chartex" xmlns:cx1="http://schemas.microsoft.com/office/drawing/2015/9/8/chartex" xmlns:cx2="http://schemas.microsoft.com/office/drawing/2015/10/21/chartex" xmlns:cx3="http://schemas.microsoft.com/office/drawing/2016/5/9/chartex" xmlns:cx4="http://schemas.microsoft.com/office/drawing/2016/5/10/chartex" xmlns:cx5="http://schemas.microsoft.com/office/drawing/2016/5/11/chartex" xmlns:cx6="http://schemas.microsoft.com/office/drawing/2016/5/12/chartex" xmlns:cx7="http://schemas.microsoft.com/office/drawing/2016/5/13/chartex" xmlns:cx8="http://schemas.microsoft.com/office/drawing/2016/5/14/chartex" xmlns:mc="http://schemas.openxmlformats.org/markup-compatibility/2006" xmlns:aink="http://schemas.microsoft.com/office/drawing/2016/ink" xmlns:am3d="http://schemas.microsoft.com/office/drawing/2017/model3d" xmlns:o="urn:schemas-microsoft-com:office:office" xmlns:r="http://schemas.openxmlformats.org/officeDocument/2006/relationships" xmlns:m="http://schemas.openxmlformats.org/officeDocument/2006/math" xmlns:v="urn:schemas-microsoft-com:vml" xmlns:wp14="http://schemas.microsoft.com/office/word/2010/wordprocessingDrawing" xmlns:wp="http://schemas.openxmlformats.org/drawingml/2006/wordprocessingDrawing" xmlns:w10="urn:schemas-microsoft-com:office:word" xmlns:w="http://schemas.openxmlformats.org/wordprocessingml/2006/main" xmlns:w14="http://schemas.microsoft.com/office/word/2010/wordml" xmlns:w15="http://schemas.microsoft.com/office/word/2012/wordml" xmlns:w16cex="http://schemas.microsoft.com/office/word/2018/wordml/cex" xmlns:w16cid="http://schemas.microsoft.com/office/word/2016/wordml/cid" xmlns:w16="http://schemas.microsoft.com/office/word/2018/wordml" xmlns:w16se="http://schemas.microsoft.com/office/word/2015/wordml/symex" xmlns:wpg="http://schemas.microsoft.com/office/word/2010/wordprocessingGroup" xmlns:wpi="http://schemas.microsoft.com/office/word/2010/wordprocessingInk" xmlns:wne="http://schemas.microsoft.com/office/word/2006/wordml" xmlns:wps="http://schemas.microsoft.com/office/word/2010/wordprocessingShape" mc:Ignorable="w14 w15 w16se w16cid w16 w16cex wp14">
+<w:footnotes xmlns:wpc="http://schemas.microsoft.com/office/word/2010/wordprocessingCanvas" xmlns:cx="http://schemas.microsoft.com/office/drawing/2014/chartex" xmlns:cx1="http://schemas.microsoft.com/office/drawing/2015/9/8/chartex" xmlns:cx2="http://schemas.microsoft.com/office/drawing/2015/10/21/chartex" xmlns:cx3="http://schemas.microsoft.com/office/drawing/2016/5/9/chartex" xmlns:cx4="http://schemas.microsoft.com/office/drawing/2016/5/10/chartex" xmlns:cx5="http://schemas.microsoft.com/office/drawing/2016/5/11/chartex" xmlns:cx6="http://schemas.microsoft.com/office/drawing/2016/5/12/chartex" xmlns:cx7="http://schemas.microsoft.com/office/drawing/2016/5/13/chartex" xmlns:cx8="http://schemas.microsoft.com/office/drawing/2016/5/14/chartex" xmlns:mc="http://schemas.openxmlformats.org/markup-compatibility/2006" xmlns:aink="http://schemas.microsoft.com/office/drawing/2016/ink" xmlns:am3d="http://schemas.microsoft.com/office/drawing/2017/model3d" xmlns:o="urn:schemas-microsoft-com:office:office" xmlns:r="http://schemas.openxmlformats.org/officeDocument/2006/relationships" xmlns:m="http://schemas.openxmlformats.org/officeDocument/2006/math" xmlns:v="urn:schemas-microsoft-com:vml" xmlns:wp14="http://schemas.microsoft.com/office/word/2010/wordprocessingDrawing" xmlns:wp="http://schemas.openxmlformats.org/drawingml/2006/wordprocessingDrawing" xmlns:w10="urn:schemas-microsoft-com:office:word" xmlns:w="http://schemas.openxmlformats.org/wordprocessingml/2006/main" xmlns:w14="http://schemas.microsoft.com/office/word/2010/wordml" xmlns:w15="http://schemas.microsoft.com/office/word/2012/wordml" xmlns:w16cid="http://schemas.microsoft.com/office/word/2016/wordml/cid" xmlns:w16se="http://schemas.microsoft.com/office/word/2015/wordml/symex" xmlns:wpg="http://schemas.microsoft.com/office/word/2010/wordprocessingGroup" xmlns:wpi="http://schemas.microsoft.com/office/word/2010/wordprocessingInk" xmlns:wne="http://schemas.microsoft.com/office/word/2006/wordml" xmlns:wps="http://schemas.microsoft.com/office/word/2010/wordprocessingShape" mc:Ignorable="w14 w15 w16se w16cid wp14">
   <w:footnote w:type="separator" w:id="-1">
     <w:p>
       <w:pPr>
@@ -15601,7 +15302,7 @@
 </file>
 
 <file path=word/styles.xml><?xml version="1.0" encoding="utf-8"?>
-<w:styles xmlns:mc="http://schemas.openxmlformats.org/markup-compatibility/2006" xmlns:r="http://schemas.openxmlformats.org/officeDocument/2006/relationships" xmlns:w="http://schemas.openxmlformats.org/wordprocessingml/2006/main" xmlns:w14="http://schemas.microsoft.com/office/word/2010/wordml" xmlns:w15="http://schemas.microsoft.com/office/word/2012/wordml" xmlns:w16cex="http://schemas.microsoft.com/office/word/2018/wordml/cex" xmlns:w16cid="http://schemas.microsoft.com/office/word/2016/wordml/cid" xmlns:w16="http://schemas.microsoft.com/office/word/2018/wordml" xmlns:w16se="http://schemas.microsoft.com/office/word/2015/wordml/symex" mc:Ignorable="w14 w15 w16se w16cid w16 w16cex">
+<w:styles xmlns:mc="http://schemas.openxmlformats.org/markup-compatibility/2006" xmlns:r="http://schemas.openxmlformats.org/officeDocument/2006/relationships" xmlns:w="http://schemas.openxmlformats.org/wordprocessingml/2006/main" xmlns:w14="http://schemas.microsoft.com/office/word/2010/wordml" xmlns:w15="http://schemas.microsoft.com/office/word/2012/wordml" xmlns:w16cid="http://schemas.microsoft.com/office/word/2016/wordml/cid" xmlns:w16se="http://schemas.microsoft.com/office/word/2015/wordml/symex" mc:Ignorable="w14 w15 w16se w16cid">
   <w:docDefaults>
     <w:rPrDefault>
       <w:rPr>
@@ -15611,7 +15312,7 @@
     </w:rPrDefault>
     <w:pPrDefault/>
   </w:docDefaults>
-  <w:latentStyles w:defLockedState="0" w:defUIPriority="0" w:defSemiHidden="0" w:defUnhideWhenUsed="0" w:defQFormat="0" w:count="376">
+  <w:latentStyles w:defLockedState="0" w:defUIPriority="0" w:defSemiHidden="0" w:defUnhideWhenUsed="0" w:defQFormat="0" w:count="375">
     <w:lsdException w:name="Normal" w:qFormat="1"/>
     <w:lsdException w:name="heading 1" w:uiPriority="9" w:qFormat="1"/>
     <w:lsdException w:name="heading 2" w:uiPriority="9" w:unhideWhenUsed="1" w:qFormat="1"/>
@@ -15977,7 +15678,6 @@
     <w:lsdException w:name="Smart Hyperlink" w:semiHidden="1" w:uiPriority="99" w:unhideWhenUsed="1"/>
     <w:lsdException w:name="Hashtag" w:semiHidden="1" w:uiPriority="99" w:unhideWhenUsed="1"/>
     <w:lsdException w:name="Unresolved Mention" w:semiHidden="1" w:uiPriority="99" w:unhideWhenUsed="1"/>
-    <w:lsdException w:name="Smart Link" w:semiHidden="1" w:uiPriority="99" w:unhideWhenUsed="1"/>
   </w:latentStyles>
   <w:style w:type="paragraph" w:default="1" w:styleId="a">
     <w:name w:val="Normal"/>

</xml_diff>